<commit_message>
Added M1 Programming Assignment
JavaFX program that displays four images randomly selected from a deck of 52 cards
</commit_message>
<xml_diff>
--- a/module-1/Figueroa-M1Assignment-GitHub-SetupCSD420.docx
+++ b/module-1/Figueroa-M1Assignment-GitHub-SetupCSD420.docx
@@ -1,269 +1,237 @@
 
 <file path=word/document.xml><?xml version="1.0" encoding="utf-8"?>
-<w:document xmlns:wpc="http://schemas.microsoft.com/office/word/2010/wordprocessingCanvas" xmlns:mc="http://schemas.openxmlformats.org/markup-compatibility/2006" xmlns:o="urn:schemas-microsoft-com:office:office" xmlns:r="http://schemas.openxmlformats.org/officeDocument/2006/relationships" xmlns:m="http://schemas.openxmlformats.org/officeDocument/2006/math" xmlns:v="urn:schemas-microsoft-com:vml" xmlns:wp14="http://schemas.microsoft.com/office/word/2010/wordprocessingDrawing" xmlns:wp="http://schemas.openxmlformats.org/drawingml/2006/wordprocessingDrawing" xmlns:w10="urn:schemas-microsoft-com:office:word" xmlns:w="http://schemas.openxmlformats.org/wordprocessingml/2006/main" xmlns:w14="http://schemas.microsoft.com/office/word/2010/wordml" xmlns:w15="http://schemas.microsoft.com/office/word/2012/wordml" xmlns:wpg="http://schemas.microsoft.com/office/word/2010/wordprocessingGroup" xmlns:wpi="http://schemas.microsoft.com/office/word/2010/wordprocessingInk" xmlns:wne="http://schemas.microsoft.com/office/word/2006/wordml" xmlns:wps="http://schemas.microsoft.com/office/word/2010/wordprocessingShape" xmlns:w16se="http://schemas.microsoft.com/office/word/2015/wordml/symex" xmlns:w16cid="http://schemas.microsoft.com/office/word/2016/wordml/cid" xmlns:w16="http://schemas.microsoft.com/office/word/2018/wordml" xmlns:w16cex="http://schemas.microsoft.com/office/word/2018/wordml/cex" xmlns:w16sdtdh="http://schemas.microsoft.com/office/word/2020/wordml/sdtdatahash" xmlns:w16sdtfl="http://schemas.microsoft.com/office/word/2024/wordml/sdtformatlock" xmlns:a="http://schemas.openxmlformats.org/drawingml/2006/main" xmlns:pic="http://schemas.openxmlformats.org/drawingml/2006/picture" xmlns:a14="http://schemas.microsoft.com/office/drawing/2010/main" mc:Ignorable="w14 w15 wp14 w16se w16cid w16 w16cex w16sdtdh w16sdtfl">
+<w:document xmlns:wpc="http://schemas.microsoft.com/office/word/2010/wordprocessingCanvas" xmlns:cx="http://schemas.microsoft.com/office/drawing/2014/chartex" xmlns:cx1="http://schemas.microsoft.com/office/drawing/2015/9/8/chartex" xmlns:cx2="http://schemas.microsoft.com/office/drawing/2015/10/21/chartex" xmlns:cx3="http://schemas.microsoft.com/office/drawing/2016/5/9/chartex" xmlns:cx4="http://schemas.microsoft.com/office/drawing/2016/5/10/chartex" xmlns:cx5="http://schemas.microsoft.com/office/drawing/2016/5/11/chartex" xmlns:cx6="http://schemas.microsoft.com/office/drawing/2016/5/12/chartex" xmlns:cx7="http://schemas.microsoft.com/office/drawing/2016/5/13/chartex" xmlns:cx8="http://schemas.microsoft.com/office/drawing/2016/5/14/chartex" xmlns:mc="http://schemas.openxmlformats.org/markup-compatibility/2006" xmlns:aink="http://schemas.microsoft.com/office/drawing/2016/ink" xmlns:am3d="http://schemas.microsoft.com/office/drawing/2017/model3d" xmlns:o="urn:schemas-microsoft-com:office:office" xmlns:oel="http://schemas.microsoft.com/office/2019/extlst" xmlns:r="http://schemas.openxmlformats.org/officeDocument/2006/relationships" xmlns:m="http://schemas.openxmlformats.org/officeDocument/2006/math" xmlns:v="urn:schemas-microsoft-com:vml" xmlns:wp14="http://schemas.microsoft.com/office/word/2010/wordprocessingDrawing" xmlns:wp="http://schemas.openxmlformats.org/drawingml/2006/wordprocessingDrawing" xmlns:w10="urn:schemas-microsoft-com:office:word" xmlns:w="http://schemas.openxmlformats.org/wordprocessingml/2006/main" xmlns:w14="http://schemas.microsoft.com/office/word/2010/wordml" xmlns:w15="http://schemas.microsoft.com/office/word/2012/wordml" xmlns:w16cex="http://schemas.microsoft.com/office/word/2018/wordml/cex" xmlns:w16cid="http://schemas.microsoft.com/office/word/2016/wordml/cid" xmlns:w16="http://schemas.microsoft.com/office/word/2018/wordml" xmlns:w16du="http://schemas.microsoft.com/office/word/2023/wordml/word16du" xmlns:w16sdtdh="http://schemas.microsoft.com/office/word/2020/wordml/sdtdatahash" xmlns:w16sdtfl="http://schemas.microsoft.com/office/word/2024/wordml/sdtformatlock" xmlns:w16se="http://schemas.microsoft.com/office/word/2015/wordml/symex" xmlns:wpg="http://schemas.microsoft.com/office/word/2010/wordprocessingGroup" xmlns:wpi="http://schemas.microsoft.com/office/word/2010/wordprocessingInk" xmlns:wne="http://schemas.microsoft.com/office/word/2006/wordml" xmlns:wps="http://schemas.microsoft.com/office/word/2010/wordprocessingShape" mc:Ignorable="w14 w15 w16se w16cid w16 w16cex w16sdtdh w16sdtfl w16du wp14">
   <w:body>
-    <w:p xmlns:wp14="http://schemas.microsoft.com/office/word/2010/wordml" wp14:paraId="2C078E63" wp14:textId="6BCE2174">
-      <w:pPr>
-        <w:pStyle w:val="Normal"/>
-        <w:rPr>
-          <w:rFonts w:ascii="Calibri" w:hAnsi="Calibri" w:eastAsia="Calibri" w:cs="Calibri"/>
+    <w:p>
+      <w:pPr>
+        <w:rPr>
+          <w:rFonts w:ascii="Calibri" w:eastAsia="Calibri" w:hAnsi="Calibri" w:cs="Calibri"/>
         </w:rPr>
       </w:pPr>
       <w:r>
         <w:rPr>
-          <w:rFonts w:ascii="Calibri" w:hAnsi="Calibri" w:eastAsia="Calibri" w:cs="Calibri"/>
+          <w:rFonts w:ascii="Calibri" w:eastAsia="Calibri" w:hAnsi="Calibri" w:cs="Calibri"/>
         </w:rPr>
         <w:t xml:space="preserve">Usiel Figueroa </w:t>
       </w:r>
     </w:p>
     <w:p>
       <w:pPr>
-        <w:pStyle w:val="Normal"/>
-        <w:rPr>
-          <w:rFonts w:ascii="Calibri" w:hAnsi="Calibri" w:eastAsia="Calibri" w:cs="Calibri"/>
+        <w:rPr>
+          <w:rFonts w:ascii="Calibri" w:eastAsia="Calibri" w:hAnsi="Calibri" w:cs="Calibri"/>
         </w:rPr>
       </w:pPr>
       <w:r>
         <w:rPr>
-          <w:rFonts w:ascii="Calibri" w:hAnsi="Calibri" w:eastAsia="Calibri" w:cs="Calibri"/>
-        </w:rPr>
-        <w:t>March 17</w:t>
+          <w:rFonts w:ascii="Calibri" w:eastAsia="Calibri" w:hAnsi="Calibri" w:cs="Calibri"/>
+        </w:rPr>
+        <w:t>March 17, 2025</w:t>
       </w:r>
+    </w:p>
+    <w:p>
+      <w:pPr>
+        <w:rPr>
+          <w:rFonts w:ascii="Calibri" w:eastAsia="Calibri" w:hAnsi="Calibri" w:cs="Calibri"/>
+        </w:rPr>
+      </w:pPr>
       <w:r>
         <w:rPr>
-          <w:rFonts w:ascii="Calibri" w:hAnsi="Calibri" w:eastAsia="Calibri" w:cs="Calibri"/>
-        </w:rPr>
-        <w:t>, 2025</w:t>
-      </w:r>
-    </w:p>
-    <w:p>
-      <w:pPr>
-        <w:pStyle w:val="Normal"/>
-        <w:rPr>
-          <w:rFonts w:ascii="Calibri" w:hAnsi="Calibri" w:eastAsia="Calibri" w:cs="Calibri"/>
-        </w:rPr>
-      </w:pPr>
-      <w:r>
-        <w:rPr>
-          <w:rFonts w:ascii="Calibri" w:hAnsi="Calibri" w:eastAsia="Calibri" w:cs="Calibri"/>
+          <w:rFonts w:ascii="Calibri" w:eastAsia="Calibri" w:hAnsi="Calibri" w:cs="Calibri"/>
         </w:rPr>
         <w:t>CSD420-A311 Advanced Java Programming</w:t>
       </w:r>
     </w:p>
     <w:p>
       <w:pPr>
-        <w:pStyle w:val="Normal"/>
-        <w:rPr>
-          <w:rFonts w:ascii="Calibri" w:hAnsi="Calibri" w:eastAsia="Calibri" w:cs="Calibri"/>
+        <w:rPr>
+          <w:rFonts w:ascii="Calibri" w:eastAsia="Calibri" w:hAnsi="Calibri" w:cs="Calibri"/>
         </w:rPr>
       </w:pPr>
       <w:r>
         <w:rPr>
-          <w:rFonts w:ascii="Calibri" w:hAnsi="Calibri" w:eastAsia="Calibri" w:cs="Calibri"/>
+          <w:rFonts w:ascii="Calibri" w:eastAsia="Calibri" w:hAnsi="Calibri" w:cs="Calibri"/>
         </w:rPr>
         <w:t>M1 Assignment: Git Hub Setup</w:t>
       </w:r>
     </w:p>
     <w:p>
       <w:pPr>
-        <w:pStyle w:val="Normal"/>
-        <w:rPr>
-          <w:rFonts w:ascii="Calibri" w:hAnsi="Calibri" w:eastAsia="Calibri" w:cs="Calibri"/>
-        </w:rPr>
-      </w:pPr>
-    </w:p>
-    <w:p>
-      <w:pPr>
-        <w:pStyle w:val="Normal"/>
-        <w:rPr>
-          <w:rFonts w:ascii="Calibri" w:hAnsi="Calibri" w:eastAsia="Calibri" w:cs="Calibri"/>
-        </w:rPr>
-      </w:pPr>
-    </w:p>
-    <w:p>
-      <w:pPr>
-        <w:pStyle w:val="Normal"/>
-        <w:rPr>
-          <w:rFonts w:ascii="Calibri" w:hAnsi="Calibri" w:eastAsia="Calibri" w:cs="Calibri"/>
-        </w:rPr>
-      </w:pPr>
-    </w:p>
-    <w:p>
-      <w:pPr>
-        <w:pStyle w:val="Normal"/>
-        <w:rPr>
-          <w:rFonts w:ascii="Calibri" w:hAnsi="Calibri" w:eastAsia="Calibri" w:cs="Calibri"/>
-        </w:rPr>
-      </w:pPr>
-    </w:p>
-    <w:p>
-      <w:pPr>
-        <w:pStyle w:val="Normal"/>
-        <w:rPr>
-          <w:rFonts w:ascii="Calibri" w:hAnsi="Calibri" w:eastAsia="Calibri" w:cs="Calibri"/>
-        </w:rPr>
-      </w:pPr>
-    </w:p>
-    <w:p>
-      <w:pPr>
-        <w:pStyle w:val="Normal"/>
-        <w:rPr>
-          <w:rFonts w:ascii="Calibri" w:hAnsi="Calibri" w:eastAsia="Calibri" w:cs="Calibri"/>
-        </w:rPr>
-      </w:pPr>
-    </w:p>
-    <w:p>
-      <w:pPr>
-        <w:pStyle w:val="Normal"/>
-        <w:rPr>
-          <w:rFonts w:ascii="Calibri" w:hAnsi="Calibri" w:eastAsia="Calibri" w:cs="Calibri"/>
-        </w:rPr>
-      </w:pPr>
-    </w:p>
-    <w:p>
-      <w:pPr>
-        <w:pStyle w:val="Normal"/>
-        <w:rPr>
-          <w:rFonts w:ascii="Calibri" w:hAnsi="Calibri" w:eastAsia="Calibri" w:cs="Calibri"/>
-        </w:rPr>
-      </w:pPr>
-    </w:p>
-    <w:p>
-      <w:pPr>
-        <w:pStyle w:val="Normal"/>
-        <w:rPr>
-          <w:rFonts w:ascii="Calibri" w:hAnsi="Calibri" w:eastAsia="Calibri" w:cs="Calibri"/>
-        </w:rPr>
-      </w:pPr>
-    </w:p>
-    <w:p>
-      <w:pPr>
-        <w:pStyle w:val="Normal"/>
-        <w:rPr>
-          <w:rFonts w:ascii="Calibri" w:hAnsi="Calibri" w:eastAsia="Calibri" w:cs="Calibri"/>
-        </w:rPr>
-      </w:pPr>
-    </w:p>
-    <w:p>
-      <w:pPr>
-        <w:pStyle w:val="Normal"/>
-        <w:rPr>
-          <w:rFonts w:ascii="Calibri" w:hAnsi="Calibri" w:eastAsia="Calibri" w:cs="Calibri"/>
-        </w:rPr>
-      </w:pPr>
-    </w:p>
-    <w:p>
-      <w:pPr>
-        <w:pStyle w:val="Normal"/>
-        <w:rPr>
-          <w:rFonts w:ascii="Calibri" w:hAnsi="Calibri" w:eastAsia="Calibri" w:cs="Calibri"/>
-        </w:rPr>
-      </w:pPr>
-    </w:p>
-    <w:p>
-      <w:pPr>
-        <w:pStyle w:val="Normal"/>
-        <w:rPr>
-          <w:rFonts w:ascii="Calibri" w:hAnsi="Calibri" w:eastAsia="Calibri" w:cs="Calibri"/>
-        </w:rPr>
-      </w:pPr>
-    </w:p>
-    <w:p>
-      <w:pPr>
-        <w:pStyle w:val="Normal"/>
-        <w:rPr>
-          <w:rFonts w:ascii="Calibri" w:hAnsi="Calibri" w:eastAsia="Calibri" w:cs="Calibri"/>
-        </w:rPr>
-      </w:pPr>
-    </w:p>
-    <w:p>
-      <w:pPr>
-        <w:pStyle w:val="Normal"/>
-        <w:rPr>
-          <w:rFonts w:ascii="Calibri" w:hAnsi="Calibri" w:eastAsia="Calibri" w:cs="Calibri"/>
-        </w:rPr>
-      </w:pPr>
-    </w:p>
-    <w:p>
-      <w:pPr>
-        <w:pStyle w:val="Normal"/>
-        <w:rPr>
-          <w:rFonts w:ascii="Calibri" w:hAnsi="Calibri" w:eastAsia="Calibri" w:cs="Calibri"/>
-        </w:rPr>
-      </w:pPr>
-    </w:p>
-    <w:p>
-      <w:pPr>
-        <w:pStyle w:val="Normal"/>
-        <w:rPr>
-          <w:rFonts w:ascii="Calibri" w:hAnsi="Calibri" w:eastAsia="Calibri" w:cs="Calibri"/>
-        </w:rPr>
-      </w:pPr>
-    </w:p>
-    <w:p>
-      <w:pPr>
-        <w:pStyle w:val="Normal"/>
-        <w:rPr>
-          <w:rFonts w:ascii="Calibri" w:hAnsi="Calibri" w:eastAsia="Calibri" w:cs="Calibri"/>
-        </w:rPr>
-      </w:pPr>
-    </w:p>
-    <w:p>
-      <w:pPr>
-        <w:pStyle w:val="Normal"/>
-        <w:rPr>
-          <w:rFonts w:ascii="Calibri" w:hAnsi="Calibri" w:eastAsia="Calibri" w:cs="Calibri"/>
-        </w:rPr>
-      </w:pPr>
-    </w:p>
-    <w:p>
-      <w:pPr>
-        <w:pStyle w:val="Normal"/>
-        <w:rPr>
-          <w:rFonts w:ascii="Calibri" w:hAnsi="Calibri" w:eastAsia="Calibri" w:cs="Calibri"/>
-        </w:rPr>
-      </w:pPr>
-    </w:p>
-    <w:p>
-      <w:pPr>
-        <w:pStyle w:val="Normal"/>
-        <w:rPr>
-          <w:rFonts w:ascii="Calibri" w:hAnsi="Calibri" w:eastAsia="Calibri" w:cs="Calibri"/>
-        </w:rPr>
-      </w:pPr>
-    </w:p>
-    <w:p>
-      <w:pPr>
-        <w:pStyle w:val="Normal"/>
-        <w:rPr>
-          <w:rFonts w:ascii="Calibri" w:hAnsi="Calibri" w:eastAsia="Calibri" w:cs="Calibri"/>
-        </w:rPr>
-      </w:pPr>
-    </w:p>
-    <w:p>
-      <w:pPr>
-        <w:pStyle w:val="Normal"/>
-        <w:rPr>
-          <w:rFonts w:ascii="Calibri" w:hAnsi="Calibri" w:eastAsia="Calibri" w:cs="Calibri"/>
+        <w:rPr>
+          <w:rFonts w:ascii="Calibri" w:eastAsia="Calibri" w:hAnsi="Calibri" w:cs="Calibri"/>
+        </w:rPr>
+      </w:pPr>
+    </w:p>
+    <w:p>
+      <w:pPr>
+        <w:rPr>
+          <w:rFonts w:ascii="Calibri" w:eastAsia="Calibri" w:hAnsi="Calibri" w:cs="Calibri"/>
+        </w:rPr>
+      </w:pPr>
+    </w:p>
+    <w:p>
+      <w:pPr>
+        <w:rPr>
+          <w:rFonts w:ascii="Calibri" w:eastAsia="Calibri" w:hAnsi="Calibri" w:cs="Calibri"/>
+        </w:rPr>
+      </w:pPr>
+    </w:p>
+    <w:p>
+      <w:pPr>
+        <w:rPr>
+          <w:rFonts w:ascii="Calibri" w:eastAsia="Calibri" w:hAnsi="Calibri" w:cs="Calibri"/>
+        </w:rPr>
+      </w:pPr>
+    </w:p>
+    <w:p>
+      <w:pPr>
+        <w:rPr>
+          <w:rFonts w:ascii="Calibri" w:eastAsia="Calibri" w:hAnsi="Calibri" w:cs="Calibri"/>
+        </w:rPr>
+      </w:pPr>
+    </w:p>
+    <w:p>
+      <w:pPr>
+        <w:rPr>
+          <w:rFonts w:ascii="Calibri" w:eastAsia="Calibri" w:hAnsi="Calibri" w:cs="Calibri"/>
+        </w:rPr>
+      </w:pPr>
+    </w:p>
+    <w:p>
+      <w:pPr>
+        <w:rPr>
+          <w:rFonts w:ascii="Calibri" w:eastAsia="Calibri" w:hAnsi="Calibri" w:cs="Calibri"/>
+        </w:rPr>
+      </w:pPr>
+    </w:p>
+    <w:p>
+      <w:pPr>
+        <w:rPr>
+          <w:rFonts w:ascii="Calibri" w:eastAsia="Calibri" w:hAnsi="Calibri" w:cs="Calibri"/>
+        </w:rPr>
+      </w:pPr>
+    </w:p>
+    <w:p>
+      <w:pPr>
+        <w:rPr>
+          <w:rFonts w:ascii="Calibri" w:eastAsia="Calibri" w:hAnsi="Calibri" w:cs="Calibri"/>
+        </w:rPr>
+      </w:pPr>
+    </w:p>
+    <w:p>
+      <w:pPr>
+        <w:rPr>
+          <w:rFonts w:ascii="Calibri" w:eastAsia="Calibri" w:hAnsi="Calibri" w:cs="Calibri"/>
+        </w:rPr>
+      </w:pPr>
+    </w:p>
+    <w:p>
+      <w:pPr>
+        <w:rPr>
+          <w:rFonts w:ascii="Calibri" w:eastAsia="Calibri" w:hAnsi="Calibri" w:cs="Calibri"/>
+        </w:rPr>
+      </w:pPr>
+    </w:p>
+    <w:p>
+      <w:pPr>
+        <w:rPr>
+          <w:rFonts w:ascii="Calibri" w:eastAsia="Calibri" w:hAnsi="Calibri" w:cs="Calibri"/>
+        </w:rPr>
+      </w:pPr>
+    </w:p>
+    <w:p>
+      <w:pPr>
+        <w:rPr>
+          <w:rFonts w:ascii="Calibri" w:eastAsia="Calibri" w:hAnsi="Calibri" w:cs="Calibri"/>
+        </w:rPr>
+      </w:pPr>
+    </w:p>
+    <w:p>
+      <w:pPr>
+        <w:rPr>
+          <w:rFonts w:ascii="Calibri" w:eastAsia="Calibri" w:hAnsi="Calibri" w:cs="Calibri"/>
+        </w:rPr>
+      </w:pPr>
+    </w:p>
+    <w:p>
+      <w:pPr>
+        <w:rPr>
+          <w:rFonts w:ascii="Calibri" w:eastAsia="Calibri" w:hAnsi="Calibri" w:cs="Calibri"/>
+        </w:rPr>
+      </w:pPr>
+    </w:p>
+    <w:p>
+      <w:pPr>
+        <w:rPr>
+          <w:rFonts w:ascii="Calibri" w:eastAsia="Calibri" w:hAnsi="Calibri" w:cs="Calibri"/>
+        </w:rPr>
+      </w:pPr>
+    </w:p>
+    <w:p>
+      <w:pPr>
+        <w:rPr>
+          <w:rFonts w:ascii="Calibri" w:eastAsia="Calibri" w:hAnsi="Calibri" w:cs="Calibri"/>
+        </w:rPr>
+      </w:pPr>
+    </w:p>
+    <w:p>
+      <w:pPr>
+        <w:rPr>
+          <w:rFonts w:ascii="Calibri" w:eastAsia="Calibri" w:hAnsi="Calibri" w:cs="Calibri"/>
+        </w:rPr>
+      </w:pPr>
+    </w:p>
+    <w:p>
+      <w:pPr>
+        <w:rPr>
+          <w:rFonts w:ascii="Calibri" w:eastAsia="Calibri" w:hAnsi="Calibri" w:cs="Calibri"/>
+        </w:rPr>
+      </w:pPr>
+    </w:p>
+    <w:p>
+      <w:pPr>
+        <w:rPr>
+          <w:rFonts w:ascii="Calibri" w:eastAsia="Calibri" w:hAnsi="Calibri" w:cs="Calibri"/>
+        </w:rPr>
+      </w:pPr>
+    </w:p>
+    <w:p>
+      <w:pPr>
+        <w:rPr>
+          <w:rFonts w:ascii="Calibri" w:eastAsia="Calibri" w:hAnsi="Calibri" w:cs="Calibri"/>
+        </w:rPr>
+      </w:pPr>
+    </w:p>
+    <w:p>
+      <w:pPr>
+        <w:rPr>
+          <w:rFonts w:ascii="Calibri" w:eastAsia="Calibri" w:hAnsi="Calibri" w:cs="Calibri"/>
+        </w:rPr>
+      </w:pPr>
+    </w:p>
+    <w:p>
+      <w:pPr>
+        <w:rPr>
+          <w:rFonts w:ascii="Calibri" w:eastAsia="Calibri" w:hAnsi="Calibri" w:cs="Calibri"/>
         </w:rPr>
       </w:pPr>
       <w:r>
         <w:rPr>
-          <w:rFonts w:ascii="Calibri" w:hAnsi="Calibri" w:eastAsia="Calibri" w:cs="Calibri"/>
-        </w:rPr>
+          <w:rFonts w:ascii="Calibri" w:eastAsia="Calibri" w:hAnsi="Calibri" w:cs="Calibri"/>
+        </w:rPr>
+        <w:lastRenderedPageBreak/>
         <w:t>Link:</w:t>
       </w:r>
       <w:r>
         <w:rPr>
-          <w:rFonts w:ascii="Calibri" w:hAnsi="Calibri" w:eastAsia="Calibri" w:cs="Calibri"/>
+          <w:rFonts w:ascii="Calibri" w:eastAsia="Calibri" w:hAnsi="Calibri" w:cs="Calibri"/>
         </w:rPr>
         <w:t xml:space="preserve"> </w:t>
       </w:r>
-      <w:hyperlink r:id="R8596e2ec38794742">
+      <w:hyperlink r:id="rId5">
         <w:r>
           <w:rPr>
             <w:rStyle w:val="Hyperlink"/>
-            <w:rFonts w:ascii="Calibri" w:hAnsi="Calibri" w:eastAsia="Calibri" w:cs="Calibri"/>
+            <w:rFonts w:ascii="Calibri" w:eastAsia="Calibri" w:hAnsi="Calibri" w:cs="Calibri"/>
           </w:rPr>
           <w:t>https://github.com/Usiel-Figueroa/csd-420.git</w:t>
         </w:r>
@@ -271,60 +239,55 @@
     </w:p>
     <w:p>
       <w:pPr>
-        <w:pStyle w:val="Normal"/>
-        <w:rPr>
-          <w:rFonts w:ascii="Calibri" w:hAnsi="Calibri" w:eastAsia="Calibri" w:cs="Calibri"/>
-        </w:rPr>
-      </w:pPr>
-    </w:p>
-    <w:p>
-      <w:pPr>
-        <w:pStyle w:val="Normal"/>
-        <w:rPr>
-          <w:rFonts w:ascii="Calibri" w:hAnsi="Calibri" w:eastAsia="Calibri" w:cs="Calibri"/>
-          <w:noProof w:val="0"/>
-          <w:lang w:val="en-US"/>
+        <w:rPr>
+          <w:rFonts w:ascii="Calibri" w:eastAsia="Calibri" w:hAnsi="Calibri" w:cs="Calibri"/>
+        </w:rPr>
+      </w:pPr>
+    </w:p>
+    <w:p>
+      <w:pPr>
+        <w:rPr>
+          <w:rFonts w:ascii="Calibri" w:eastAsia="Calibri" w:hAnsi="Calibri" w:cs="Calibri"/>
         </w:rPr>
       </w:pPr>
       <w:r>
         <w:rPr>
-          <w:rFonts w:ascii="Calibri" w:hAnsi="Calibri" w:eastAsia="Calibri" w:cs="Calibri"/>
-          <w:noProof w:val="0"/>
-          <w:lang w:val="en-US"/>
+          <w:rFonts w:ascii="Calibri" w:eastAsia="Calibri" w:hAnsi="Calibri" w:cs="Calibri"/>
         </w:rPr>
         <w:t>Screenshot of GitHub repository.</w:t>
       </w:r>
     </w:p>
     <w:p>
       <w:pPr>
-        <w:pStyle w:val="Normal"/>
-        <w:rPr>
-          <w:rFonts w:ascii="Calibri" w:hAnsi="Calibri" w:eastAsia="Calibri" w:cs="Calibri"/>
-          <w:noProof w:val="0"/>
-          <w:lang w:val="en-US"/>
+        <w:rPr>
+          <w:rFonts w:ascii="Calibri" w:eastAsia="Calibri" w:hAnsi="Calibri" w:cs="Calibri"/>
         </w:rPr>
       </w:pPr>
       <w:r>
+        <w:rPr>
+          <w:rFonts w:ascii="Calibri" w:eastAsia="Calibri" w:hAnsi="Calibri" w:cs="Calibri"/>
+          <w:noProof/>
+        </w:rPr>
         <w:drawing>
-          <wp:inline wp14:editId="3E6933C8" wp14:anchorId="18330B21">
-            <wp:extent cx="5943600" cy="3848100"/>
-            <wp:effectExtent l="0" t="0" r="0" b="0"/>
-            <wp:docPr id="961556424" name="" title=""/>
+          <wp:inline distT="0" distB="0" distL="0" distR="0" wp14:anchorId="12B5D8AF" wp14:editId="0D08BED0">
+            <wp:extent cx="5943600" cy="4083685"/>
+            <wp:effectExtent l="0" t="0" r="0" b="5715"/>
+            <wp:docPr id="598084699" name="Picture 1" descr="A screenshot of a computer&#10;&#10;AI-generated content may be incorrect."/>
             <wp:cNvGraphicFramePr>
-              <a:graphicFrameLocks noChangeAspect="1"/>
+              <a:graphicFrameLocks xmlns:a="http://schemas.openxmlformats.org/drawingml/2006/main" noChangeAspect="1"/>
             </wp:cNvGraphicFramePr>
-            <a:graphic>
+            <a:graphic xmlns:a="http://schemas.openxmlformats.org/drawingml/2006/main">
               <a:graphicData uri="http://schemas.openxmlformats.org/drawingml/2006/picture">
-                <pic:pic>
+                <pic:pic xmlns:pic="http://schemas.openxmlformats.org/drawingml/2006/picture">
                   <pic:nvPicPr>
-                    <pic:cNvPr id="0" name=""/>
+                    <pic:cNvPr id="598084699" name="Picture 1" descr="A screenshot of a computer&#10;&#10;AI-generated content may be incorrect."/>
                     <pic:cNvPicPr/>
                   </pic:nvPicPr>
                   <pic:blipFill>
-                    <a:blip r:embed="R882e2802870f41a0">
+                    <a:blip r:embed="rId6" cstate="print">
                       <a:extLst>
-                        <a:ext xmlns:a="http://schemas.openxmlformats.org/drawingml/2006/main" uri="{28A0092B-C50C-407E-A947-70E740481C1C}">
-                          <a14:useLocalDpi val="0"/>
+                        <a:ext uri="{28A0092B-C50C-407E-A947-70E740481C1C}">
+                          <a14:useLocalDpi xmlns:a14="http://schemas.microsoft.com/office/drawing/2010/main" val="0"/>
                         </a:ext>
                       </a:extLst>
                     </a:blip>
@@ -335,7 +298,7 @@
                   <pic:spPr>
                     <a:xfrm>
                       <a:off x="0" y="0"/>
-                      <a:ext cx="5943600" cy="3848100"/>
+                      <a:ext cx="5943600" cy="4083685"/>
                     </a:xfrm>
                     <a:prstGeom prst="rect">
                       <a:avLst/>
@@ -350,146 +313,118 @@
     </w:p>
     <w:p>
       <w:pPr>
-        <w:pStyle w:val="Normal"/>
-        <w:rPr>
-          <w:rFonts w:ascii="Calibri" w:hAnsi="Calibri" w:eastAsia="Calibri" w:cs="Calibri"/>
-        </w:rPr>
-      </w:pPr>
-    </w:p>
-    <w:p>
-      <w:pPr>
-        <w:pStyle w:val="Normal"/>
-        <w:rPr>
-          <w:rFonts w:ascii="Calibri" w:hAnsi="Calibri" w:eastAsia="Calibri" w:cs="Calibri"/>
-        </w:rPr>
-      </w:pPr>
-    </w:p>
-    <w:p>
-      <w:pPr>
-        <w:pStyle w:val="Normal"/>
-        <w:rPr>
-          <w:rFonts w:ascii="Calibri" w:hAnsi="Calibri" w:eastAsia="Calibri" w:cs="Calibri"/>
-          <w:noProof w:val="0"/>
-          <w:lang w:val="en-US"/>
-        </w:rPr>
-      </w:pPr>
-    </w:p>
-    <w:p>
-      <w:pPr>
-        <w:pStyle w:val="Normal"/>
-        <w:rPr>
-          <w:rFonts w:ascii="Calibri" w:hAnsi="Calibri" w:eastAsia="Calibri" w:cs="Calibri"/>
-          <w:noProof w:val="0"/>
-          <w:lang w:val="en-US"/>
-        </w:rPr>
-      </w:pPr>
-    </w:p>
-    <w:p>
-      <w:pPr>
-        <w:pStyle w:val="Normal"/>
-        <w:rPr>
-          <w:rFonts w:ascii="Calibri" w:hAnsi="Calibri" w:eastAsia="Calibri" w:cs="Calibri"/>
-          <w:noProof w:val="0"/>
-          <w:lang w:val="en-US"/>
-        </w:rPr>
-      </w:pPr>
-    </w:p>
-    <w:p>
-      <w:pPr>
-        <w:pStyle w:val="Normal"/>
-        <w:rPr>
-          <w:rFonts w:ascii="Calibri" w:hAnsi="Calibri" w:eastAsia="Calibri" w:cs="Calibri"/>
-          <w:noProof w:val="0"/>
-          <w:lang w:val="en-US"/>
-        </w:rPr>
-      </w:pPr>
-    </w:p>
-    <w:p>
-      <w:pPr>
-        <w:pStyle w:val="Normal"/>
-        <w:rPr>
-          <w:rFonts w:ascii="Calibri" w:hAnsi="Calibri" w:eastAsia="Calibri" w:cs="Calibri"/>
-          <w:noProof w:val="0"/>
-          <w:lang w:val="en-US"/>
-        </w:rPr>
-      </w:pPr>
-    </w:p>
-    <w:p>
-      <w:pPr>
-        <w:pStyle w:val="Normal"/>
-        <w:rPr>
-          <w:rFonts w:ascii="Calibri" w:hAnsi="Calibri" w:eastAsia="Calibri" w:cs="Calibri"/>
-          <w:noProof w:val="0"/>
-          <w:lang w:val="en-US"/>
-        </w:rPr>
-      </w:pPr>
-    </w:p>
-    <w:p>
-      <w:pPr>
-        <w:pStyle w:val="Normal"/>
-        <w:rPr>
-          <w:rFonts w:ascii="Calibri" w:hAnsi="Calibri" w:eastAsia="Calibri" w:cs="Calibri"/>
-          <w:noProof w:val="0"/>
-          <w:lang w:val="en-US"/>
-        </w:rPr>
-      </w:pPr>
-    </w:p>
-    <w:p>
-      <w:pPr>
-        <w:pStyle w:val="Normal"/>
-        <w:rPr>
-          <w:rFonts w:ascii="Calibri" w:hAnsi="Calibri" w:eastAsia="Calibri" w:cs="Calibri"/>
-          <w:noProof w:val="0"/>
-          <w:lang w:val="en-US"/>
-        </w:rPr>
-      </w:pPr>
-    </w:p>
-    <w:p>
-      <w:pPr>
-        <w:pStyle w:val="Normal"/>
-        <w:rPr>
-          <w:rFonts w:ascii="Calibri" w:hAnsi="Calibri" w:eastAsia="Calibri" w:cs="Calibri"/>
-          <w:noProof w:val="0"/>
-          <w:lang w:val="en-US"/>
+        <w:rPr>
+          <w:rFonts w:ascii="Calibri" w:eastAsia="Calibri" w:hAnsi="Calibri" w:cs="Calibri"/>
+        </w:rPr>
+      </w:pPr>
+    </w:p>
+    <w:p>
+      <w:pPr>
+        <w:rPr>
+          <w:rFonts w:ascii="Calibri" w:eastAsia="Calibri" w:hAnsi="Calibri" w:cs="Calibri"/>
+        </w:rPr>
+      </w:pPr>
+    </w:p>
+    <w:p>
+      <w:pPr>
+        <w:rPr>
+          <w:rFonts w:ascii="Calibri" w:eastAsia="Calibri" w:hAnsi="Calibri" w:cs="Calibri"/>
+        </w:rPr>
+      </w:pPr>
+    </w:p>
+    <w:p>
+      <w:pPr>
+        <w:rPr>
+          <w:rFonts w:ascii="Calibri" w:eastAsia="Calibri" w:hAnsi="Calibri" w:cs="Calibri"/>
+        </w:rPr>
+      </w:pPr>
+    </w:p>
+    <w:p>
+      <w:pPr>
+        <w:rPr>
+          <w:rFonts w:ascii="Calibri" w:eastAsia="Calibri" w:hAnsi="Calibri" w:cs="Calibri"/>
+        </w:rPr>
+      </w:pPr>
+    </w:p>
+    <w:p>
+      <w:pPr>
+        <w:rPr>
+          <w:rFonts w:ascii="Calibri" w:eastAsia="Calibri" w:hAnsi="Calibri" w:cs="Calibri"/>
+        </w:rPr>
+      </w:pPr>
+    </w:p>
+    <w:p>
+      <w:pPr>
+        <w:rPr>
+          <w:rFonts w:ascii="Calibri" w:eastAsia="Calibri" w:hAnsi="Calibri" w:cs="Calibri"/>
+        </w:rPr>
+      </w:pPr>
+    </w:p>
+    <w:p>
+      <w:pPr>
+        <w:rPr>
+          <w:rFonts w:ascii="Calibri" w:eastAsia="Calibri" w:hAnsi="Calibri" w:cs="Calibri"/>
+        </w:rPr>
+      </w:pPr>
+    </w:p>
+    <w:p>
+      <w:pPr>
+        <w:rPr>
+          <w:rFonts w:ascii="Calibri" w:eastAsia="Calibri" w:hAnsi="Calibri" w:cs="Calibri"/>
+        </w:rPr>
+      </w:pPr>
+    </w:p>
+    <w:p>
+      <w:pPr>
+        <w:rPr>
+          <w:rFonts w:ascii="Calibri" w:eastAsia="Calibri" w:hAnsi="Calibri" w:cs="Calibri"/>
+        </w:rPr>
+      </w:pPr>
+    </w:p>
+    <w:p>
+      <w:pPr>
+        <w:rPr>
+          <w:rFonts w:ascii="Calibri" w:eastAsia="Calibri" w:hAnsi="Calibri" w:cs="Calibri"/>
         </w:rPr>
       </w:pPr>
       <w:r>
         <w:rPr>
-          <w:rFonts w:ascii="Calibri" w:hAnsi="Calibri" w:eastAsia="Calibri" w:cs="Calibri"/>
-          <w:noProof w:val="0"/>
-          <w:lang w:val="en-US"/>
-        </w:rPr>
+          <w:rFonts w:ascii="Calibri" w:eastAsia="Calibri" w:hAnsi="Calibri" w:cs="Calibri"/>
+        </w:rPr>
+        <w:lastRenderedPageBreak/>
         <w:t>Screenshot of local directory (properly formatted)</w:t>
       </w:r>
     </w:p>
     <w:p>
       <w:pPr>
-        <w:pStyle w:val="Normal"/>
-        <w:rPr>
-          <w:rFonts w:ascii="Calibri" w:hAnsi="Calibri" w:eastAsia="Calibri" w:cs="Calibri"/>
+        <w:rPr>
+          <w:rFonts w:ascii="Calibri" w:eastAsia="Calibri" w:hAnsi="Calibri" w:cs="Calibri"/>
         </w:rPr>
       </w:pPr>
       <w:r>
+        <w:rPr>
+          <w:noProof/>
+        </w:rPr>
         <w:drawing>
-          <wp:inline wp14:editId="6C4AC9C2" wp14:anchorId="1218ABD3">
+          <wp:inline distT="0" distB="0" distL="0" distR="0" wp14:anchorId="1218ABD3" wp14:editId="6C4AC9C2">
             <wp:extent cx="5943600" cy="3867150"/>
             <wp:effectExtent l="0" t="0" r="0" b="0"/>
-            <wp:docPr id="1609343979" name="" title=""/>
+            <wp:docPr id="1609343979" name="Picture 1609343979"/>
             <wp:cNvGraphicFramePr>
-              <a:graphicFrameLocks noChangeAspect="1"/>
+              <a:graphicFrameLocks xmlns:a="http://schemas.openxmlformats.org/drawingml/2006/main" noChangeAspect="1"/>
             </wp:cNvGraphicFramePr>
-            <a:graphic>
+            <a:graphic xmlns:a="http://schemas.openxmlformats.org/drawingml/2006/main">
               <a:graphicData uri="http://schemas.openxmlformats.org/drawingml/2006/picture">
-                <pic:pic>
+                <pic:pic xmlns:pic="http://schemas.openxmlformats.org/drawingml/2006/picture">
                   <pic:nvPicPr>
                     <pic:cNvPr id="0" name=""/>
                     <pic:cNvPicPr/>
                   </pic:nvPicPr>
                   <pic:blipFill>
-                    <a:blip r:embed="R114dcd52bc2147e1">
+                    <a:blip r:embed="rId7">
                       <a:extLst>
-                        <a:ext xmlns:a="http://schemas.openxmlformats.org/drawingml/2006/main" uri="{28A0092B-C50C-407E-A947-70E740481C1C}">
-                          <a14:useLocalDpi val="0"/>
+                        <a:ext uri="{28A0092B-C50C-407E-A947-70E740481C1C}">
+                          <a14:useLocalDpi xmlns:a14="http://schemas.microsoft.com/office/drawing/2010/main" val="0"/>
                         </a:ext>
                       </a:extLst>
                     </a:blip>
@@ -514,7 +449,7 @@
       </w:r>
     </w:p>
     <w:sectPr>
-      <w:pgSz w:w="12240" w:h="15840" w:orient="portrait"/>
+      <w:pgSz w:w="12240" w:h="15840"/>
       <w:pgMar w:top="1440" w:right="1440" w:bottom="1440" w:left="1440" w:header="720" w:footer="720" w:gutter="0"/>
       <w:cols w:space="720"/>
       <w:docGrid w:linePitch="360"/>
@@ -524,11 +459,12 @@
 </file>
 
 <file path=word/numbering.xml><?xml version="1.0" encoding="utf-8"?>
-<w:numbering xmlns:w="http://schemas.openxmlformats.org/wordprocessingml/2006/main">
-  <w:abstractNum xmlns:w="http://schemas.openxmlformats.org/wordprocessingml/2006/main" w:abstractNumId="1">
-    <w:nsid w:val="57cd2c71"/>
-    <w:multiLevelType xmlns:w="http://schemas.openxmlformats.org/wordprocessingml/2006/main" w:val="hybridMultilevel"/>
-    <w:lvl xmlns:w="http://schemas.openxmlformats.org/wordprocessingml/2006/main" w:ilvl="0">
+<w:numbering xmlns:wpc="http://schemas.microsoft.com/office/word/2010/wordprocessingCanvas" xmlns:cx="http://schemas.microsoft.com/office/drawing/2014/chartex" xmlns:cx1="http://schemas.microsoft.com/office/drawing/2015/9/8/chartex" xmlns:cx2="http://schemas.microsoft.com/office/drawing/2015/10/21/chartex" xmlns:cx3="http://schemas.microsoft.com/office/drawing/2016/5/9/chartex" xmlns:cx4="http://schemas.microsoft.com/office/drawing/2016/5/10/chartex" xmlns:cx5="http://schemas.microsoft.com/office/drawing/2016/5/11/chartex" xmlns:cx6="http://schemas.microsoft.com/office/drawing/2016/5/12/chartex" xmlns:cx7="http://schemas.microsoft.com/office/drawing/2016/5/13/chartex" xmlns:cx8="http://schemas.microsoft.com/office/drawing/2016/5/14/chartex" xmlns:mc="http://schemas.openxmlformats.org/markup-compatibility/2006" xmlns:aink="http://schemas.microsoft.com/office/drawing/2016/ink" xmlns:am3d="http://schemas.microsoft.com/office/drawing/2017/model3d" xmlns:o="urn:schemas-microsoft-com:office:office" xmlns:oel="http://schemas.microsoft.com/office/2019/extlst" xmlns:r="http://schemas.openxmlformats.org/officeDocument/2006/relationships" xmlns:m="http://schemas.openxmlformats.org/officeDocument/2006/math" xmlns:v="urn:schemas-microsoft-com:vml" xmlns:wp14="http://schemas.microsoft.com/office/word/2010/wordprocessingDrawing" xmlns:wp="http://schemas.openxmlformats.org/drawingml/2006/wordprocessingDrawing" xmlns:w10="urn:schemas-microsoft-com:office:word" xmlns:w="http://schemas.openxmlformats.org/wordprocessingml/2006/main" xmlns:w14="http://schemas.microsoft.com/office/word/2010/wordml" xmlns:w15="http://schemas.microsoft.com/office/word/2012/wordml" xmlns:w16cex="http://schemas.microsoft.com/office/word/2018/wordml/cex" xmlns:w16cid="http://schemas.microsoft.com/office/word/2016/wordml/cid" xmlns:w16="http://schemas.microsoft.com/office/word/2018/wordml" xmlns:w16du="http://schemas.microsoft.com/office/word/2023/wordml/word16du" xmlns:w16sdtdh="http://schemas.microsoft.com/office/word/2020/wordml/sdtdatahash" xmlns:w16sdtfl="http://schemas.microsoft.com/office/word/2024/wordml/sdtformatlock" xmlns:w16se="http://schemas.microsoft.com/office/word/2015/wordml/symex" xmlns:wpg="http://schemas.microsoft.com/office/word/2010/wordprocessingGroup" xmlns:wpi="http://schemas.microsoft.com/office/word/2010/wordprocessingInk" xmlns:wne="http://schemas.microsoft.com/office/word/2006/wordml" xmlns:wps="http://schemas.microsoft.com/office/word/2010/wordprocessingShape" mc:Ignorable="w14 w15 w16se w16cid w16 w16cex w16sdtdh w16sdtfl w16du wp14">
+  <w:abstractNum w:abstractNumId="0" w15:restartNumberingAfterBreak="0">
+    <w:nsid w:val="57CD2C71"/>
+    <w:multiLevelType w:val="hybridMultilevel"/>
+    <w:tmpl w:val="7B50312E"/>
+    <w:lvl w:ilvl="0" w:tplc="1952BDBC">
       <w:start w:val="1"/>
       <w:numFmt w:val="bullet"/>
       <w:lvlText w:val=""/>
@@ -537,10 +473,10 @@
         <w:ind w:left="720" w:hanging="360"/>
       </w:pPr>
       <w:rPr>
-        <w:rFonts w:hint="default" w:ascii="Symbol" w:hAnsi="Symbol"/>
+        <w:rFonts w:ascii="Symbol" w:hAnsi="Symbol" w:hint="default"/>
       </w:rPr>
     </w:lvl>
-    <w:lvl xmlns:w="http://schemas.openxmlformats.org/wordprocessingml/2006/main" w:ilvl="1">
+    <w:lvl w:ilvl="1" w:tplc="799CE276">
       <w:start w:val="1"/>
       <w:numFmt w:val="bullet"/>
       <w:lvlText w:val="o"/>
@@ -549,10 +485,10 @@
         <w:ind w:left="1440" w:hanging="360"/>
       </w:pPr>
       <w:rPr>
-        <w:rFonts w:hint="default" w:ascii="Courier New" w:hAnsi="Courier New"/>
+        <w:rFonts w:ascii="Courier New" w:hAnsi="Courier New" w:hint="default"/>
       </w:rPr>
     </w:lvl>
-    <w:lvl xmlns:w="http://schemas.openxmlformats.org/wordprocessingml/2006/main" w:ilvl="2">
+    <w:lvl w:ilvl="2" w:tplc="58DC81D2">
       <w:start w:val="1"/>
       <w:numFmt w:val="bullet"/>
       <w:lvlText w:val=""/>
@@ -561,10 +497,10 @@
         <w:ind w:left="2160" w:hanging="360"/>
       </w:pPr>
       <w:rPr>
-        <w:rFonts w:hint="default" w:ascii="Wingdings" w:hAnsi="Wingdings"/>
+        <w:rFonts w:ascii="Wingdings" w:hAnsi="Wingdings" w:hint="default"/>
       </w:rPr>
     </w:lvl>
-    <w:lvl xmlns:w="http://schemas.openxmlformats.org/wordprocessingml/2006/main" w:ilvl="3">
+    <w:lvl w:ilvl="3" w:tplc="E15C1B30">
       <w:start w:val="1"/>
       <w:numFmt w:val="bullet"/>
       <w:lvlText w:val=""/>
@@ -573,10 +509,10 @@
         <w:ind w:left="2880" w:hanging="360"/>
       </w:pPr>
       <w:rPr>
-        <w:rFonts w:hint="default" w:ascii="Symbol" w:hAnsi="Symbol"/>
+        <w:rFonts w:ascii="Symbol" w:hAnsi="Symbol" w:hint="default"/>
       </w:rPr>
     </w:lvl>
-    <w:lvl xmlns:w="http://schemas.openxmlformats.org/wordprocessingml/2006/main" w:ilvl="4">
+    <w:lvl w:ilvl="4" w:tplc="4A2AB2DC">
       <w:start w:val="1"/>
       <w:numFmt w:val="bullet"/>
       <w:lvlText w:val="o"/>
@@ -585,10 +521,10 @@
         <w:ind w:left="3600" w:hanging="360"/>
       </w:pPr>
       <w:rPr>
-        <w:rFonts w:hint="default" w:ascii="Courier New" w:hAnsi="Courier New"/>
+        <w:rFonts w:ascii="Courier New" w:hAnsi="Courier New" w:hint="default"/>
       </w:rPr>
     </w:lvl>
-    <w:lvl xmlns:w="http://schemas.openxmlformats.org/wordprocessingml/2006/main" w:ilvl="5">
+    <w:lvl w:ilvl="5" w:tplc="41720648">
       <w:start w:val="1"/>
       <w:numFmt w:val="bullet"/>
       <w:lvlText w:val=""/>
@@ -597,10 +533,10 @@
         <w:ind w:left="4320" w:hanging="360"/>
       </w:pPr>
       <w:rPr>
-        <w:rFonts w:hint="default" w:ascii="Wingdings" w:hAnsi="Wingdings"/>
+        <w:rFonts w:ascii="Wingdings" w:hAnsi="Wingdings" w:hint="default"/>
       </w:rPr>
     </w:lvl>
-    <w:lvl xmlns:w="http://schemas.openxmlformats.org/wordprocessingml/2006/main" w:ilvl="6">
+    <w:lvl w:ilvl="6" w:tplc="4A10A9A6">
       <w:start w:val="1"/>
       <w:numFmt w:val="bullet"/>
       <w:lvlText w:val=""/>
@@ -609,10 +545,10 @@
         <w:ind w:left="5040" w:hanging="360"/>
       </w:pPr>
       <w:rPr>
-        <w:rFonts w:hint="default" w:ascii="Symbol" w:hAnsi="Symbol"/>
+        <w:rFonts w:ascii="Symbol" w:hAnsi="Symbol" w:hint="default"/>
       </w:rPr>
     </w:lvl>
-    <w:lvl xmlns:w="http://schemas.openxmlformats.org/wordprocessingml/2006/main" w:ilvl="7">
+    <w:lvl w:ilvl="7" w:tplc="F334A8BA">
       <w:start w:val="1"/>
       <w:numFmt w:val="bullet"/>
       <w:lvlText w:val="o"/>
@@ -621,10 +557,10 @@
         <w:ind w:left="5760" w:hanging="360"/>
       </w:pPr>
       <w:rPr>
-        <w:rFonts w:hint="default" w:ascii="Courier New" w:hAnsi="Courier New"/>
+        <w:rFonts w:ascii="Courier New" w:hAnsi="Courier New" w:hint="default"/>
       </w:rPr>
     </w:lvl>
-    <w:lvl xmlns:w="http://schemas.openxmlformats.org/wordprocessingml/2006/main" w:ilvl="8">
+    <w:lvl w:ilvl="8" w:tplc="75DCDD74">
       <w:start w:val="1"/>
       <w:numFmt w:val="bullet"/>
       <w:lvlText w:val=""/>
@@ -633,22 +569,22 @@
         <w:ind w:left="6480" w:hanging="360"/>
       </w:pPr>
       <w:rPr>
-        <w:rFonts w:hint="default" w:ascii="Wingdings" w:hAnsi="Wingdings"/>
+        <w:rFonts w:ascii="Wingdings" w:hAnsi="Wingdings" w:hint="default"/>
       </w:rPr>
     </w:lvl>
   </w:abstractNum>
-  <w:num w:numId="1">
-    <w:abstractNumId w:val="1"/>
+  <w:num w:numId="1" w16cid:durableId="1826702053">
+    <w:abstractNumId w:val="0"/>
   </w:num>
 </w:numbering>
 </file>
 
 <file path=word/styles.xml><?xml version="1.0" encoding="utf-8"?>
-<w:styles xmlns:wp14="http://schemas.microsoft.com/office/word/2010/wordprocessingDrawing" xmlns:mc="http://schemas.openxmlformats.org/markup-compatibility/2006" xmlns:r="http://schemas.openxmlformats.org/officeDocument/2006/relationships" xmlns:w="http://schemas.openxmlformats.org/wordprocessingml/2006/main" xmlns:w14="http://schemas.microsoft.com/office/word/2010/wordml" xmlns:w15="http://schemas.microsoft.com/office/word/2012/wordml" xmlns:w16se="http://schemas.microsoft.com/office/word/2015/wordml/symex" xmlns:w16cid="http://schemas.microsoft.com/office/word/2016/wordml/cid" xmlns:w16="http://schemas.microsoft.com/office/word/2018/wordml" xmlns:w16cex="http://schemas.microsoft.com/office/word/2018/wordml/cex" xmlns:w16sdtdh="http://schemas.microsoft.com/office/word/2020/wordml/sdtdatahash" xmlns:w16sdtfl="http://schemas.microsoft.com/office/word/2024/wordml/sdtformatlock" mc:Ignorable="w14 w15 wp14 w16se w16cid w16 w16cex w16sdtdh w16sdtfl">
+<w:styles xmlns:mc="http://schemas.openxmlformats.org/markup-compatibility/2006" xmlns:r="http://schemas.openxmlformats.org/officeDocument/2006/relationships" xmlns:w="http://schemas.openxmlformats.org/wordprocessingml/2006/main" xmlns:w14="http://schemas.microsoft.com/office/word/2010/wordml" xmlns:w15="http://schemas.microsoft.com/office/word/2012/wordml" xmlns:w16cex="http://schemas.microsoft.com/office/word/2018/wordml/cex" xmlns:w16cid="http://schemas.microsoft.com/office/word/2016/wordml/cid" xmlns:w16="http://schemas.microsoft.com/office/word/2018/wordml" xmlns:w16du="http://schemas.microsoft.com/office/word/2023/wordml/word16du" xmlns:w16sdtdh="http://schemas.microsoft.com/office/word/2020/wordml/sdtdatahash" xmlns:w16sdtfl="http://schemas.microsoft.com/office/word/2024/wordml/sdtformatlock" xmlns:w16se="http://schemas.microsoft.com/office/word/2015/wordml/symex" mc:Ignorable="w14 w15 w16se w16cid w16 w16cex w16sdtdh w16sdtfl w16du">
   <w:docDefaults>
     <w:rPrDefault>
       <w:rPr>
-        <w:rFonts w:asciiTheme="minorHAnsi" w:hAnsiTheme="minorHAnsi" w:eastAsiaTheme="minorEastAsia" w:cstheme="minorBidi"/>
+        <w:rFonts w:asciiTheme="minorHAnsi" w:eastAsiaTheme="minorEastAsia" w:hAnsiTheme="minorHAnsi" w:cstheme="minorBidi"/>
         <w:sz w:val="24"/>
         <w:szCs w:val="24"/>
         <w:lang w:val="en-US" w:eastAsia="ja-JP" w:bidi="ar-SA"/>
@@ -660,17 +596,17 @@
       </w:pPr>
     </w:pPrDefault>
   </w:docDefaults>
-  <w:latentStyles w:defLockedState="0" w:defUIPriority="99" w:defSemiHidden="0" w:defUnhideWhenUsed="0" w:defQFormat="0" w:count="371">
+  <w:latentStyles w:defLockedState="0" w:defUIPriority="99" w:defSemiHidden="0" w:defUnhideWhenUsed="0" w:defQFormat="0" w:count="376">
     <w:lsdException w:name="Normal" w:uiPriority="0" w:qFormat="1"/>
     <w:lsdException w:name="heading 1" w:uiPriority="9" w:qFormat="1"/>
-    <w:lsdException w:name="heading 2" w:uiPriority="9" w:semiHidden="1" w:unhideWhenUsed="1" w:qFormat="1"/>
-    <w:lsdException w:name="heading 3" w:uiPriority="9" w:semiHidden="1" w:unhideWhenUsed="1" w:qFormat="1"/>
-    <w:lsdException w:name="heading 4" w:uiPriority="9" w:semiHidden="1" w:unhideWhenUsed="1" w:qFormat="1"/>
-    <w:lsdException w:name="heading 5" w:uiPriority="9" w:semiHidden="1" w:unhideWhenUsed="1" w:qFormat="1"/>
-    <w:lsdException w:name="heading 6" w:uiPriority="9" w:semiHidden="1" w:unhideWhenUsed="1" w:qFormat="1"/>
-    <w:lsdException w:name="heading 7" w:uiPriority="9" w:semiHidden="1" w:unhideWhenUsed="1" w:qFormat="1"/>
-    <w:lsdException w:name="heading 8" w:uiPriority="9" w:semiHidden="1" w:unhideWhenUsed="1" w:qFormat="1"/>
-    <w:lsdException w:name="heading 9" w:uiPriority="9" w:semiHidden="1" w:unhideWhenUsed="1" w:qFormat="1"/>
+    <w:lsdException w:name="heading 2" w:semiHidden="1" w:uiPriority="9" w:unhideWhenUsed="1" w:qFormat="1"/>
+    <w:lsdException w:name="heading 3" w:semiHidden="1" w:uiPriority="9" w:unhideWhenUsed="1" w:qFormat="1"/>
+    <w:lsdException w:name="heading 4" w:semiHidden="1" w:uiPriority="9" w:unhideWhenUsed="1" w:qFormat="1"/>
+    <w:lsdException w:name="heading 5" w:semiHidden="1" w:uiPriority="9" w:unhideWhenUsed="1" w:qFormat="1"/>
+    <w:lsdException w:name="heading 6" w:semiHidden="1" w:uiPriority="9" w:unhideWhenUsed="1" w:qFormat="1"/>
+    <w:lsdException w:name="heading 7" w:semiHidden="1" w:uiPriority="9" w:unhideWhenUsed="1" w:qFormat="1"/>
+    <w:lsdException w:name="heading 8" w:semiHidden="1" w:uiPriority="9" w:unhideWhenUsed="1" w:qFormat="1"/>
+    <w:lsdException w:name="heading 9" w:semiHidden="1" w:uiPriority="9" w:unhideWhenUsed="1" w:qFormat="1"/>
     <w:lsdException w:name="index 1" w:semiHidden="1" w:unhideWhenUsed="1"/>
     <w:lsdException w:name="index 2" w:semiHidden="1" w:unhideWhenUsed="1"/>
     <w:lsdException w:name="index 3" w:semiHidden="1" w:unhideWhenUsed="1"/>
@@ -680,22 +616,22 @@
     <w:lsdException w:name="index 7" w:semiHidden="1" w:unhideWhenUsed="1"/>
     <w:lsdException w:name="index 8" w:semiHidden="1" w:unhideWhenUsed="1"/>
     <w:lsdException w:name="index 9" w:semiHidden="1" w:unhideWhenUsed="1"/>
-    <w:lsdException w:name="toc 1" w:uiPriority="39" w:semiHidden="1" w:unhideWhenUsed="1"/>
-    <w:lsdException w:name="toc 2" w:uiPriority="39" w:semiHidden="1" w:unhideWhenUsed="1"/>
-    <w:lsdException w:name="toc 3" w:uiPriority="39" w:semiHidden="1" w:unhideWhenUsed="1"/>
-    <w:lsdException w:name="toc 4" w:uiPriority="39" w:semiHidden="1" w:unhideWhenUsed="1"/>
-    <w:lsdException w:name="toc 5" w:uiPriority="39" w:semiHidden="1" w:unhideWhenUsed="1"/>
-    <w:lsdException w:name="toc 6" w:uiPriority="39" w:semiHidden="1" w:unhideWhenUsed="1"/>
-    <w:lsdException w:name="toc 7" w:uiPriority="39" w:semiHidden="1" w:unhideWhenUsed="1"/>
-    <w:lsdException w:name="toc 8" w:uiPriority="39" w:semiHidden="1" w:unhideWhenUsed="1"/>
-    <w:lsdException w:name="toc 9" w:uiPriority="39" w:semiHidden="1" w:unhideWhenUsed="1"/>
+    <w:lsdException w:name="toc 1" w:semiHidden="1" w:uiPriority="39" w:unhideWhenUsed="1"/>
+    <w:lsdException w:name="toc 2" w:semiHidden="1" w:uiPriority="39" w:unhideWhenUsed="1"/>
+    <w:lsdException w:name="toc 3" w:semiHidden="1" w:uiPriority="39" w:unhideWhenUsed="1"/>
+    <w:lsdException w:name="toc 4" w:semiHidden="1" w:uiPriority="39" w:unhideWhenUsed="1"/>
+    <w:lsdException w:name="toc 5" w:semiHidden="1" w:uiPriority="39" w:unhideWhenUsed="1"/>
+    <w:lsdException w:name="toc 6" w:semiHidden="1" w:uiPriority="39" w:unhideWhenUsed="1"/>
+    <w:lsdException w:name="toc 7" w:semiHidden="1" w:uiPriority="39" w:unhideWhenUsed="1"/>
+    <w:lsdException w:name="toc 8" w:semiHidden="1" w:uiPriority="39" w:unhideWhenUsed="1"/>
+    <w:lsdException w:name="toc 9" w:semiHidden="1" w:uiPriority="39" w:unhideWhenUsed="1"/>
     <w:lsdException w:name="Normal Indent" w:semiHidden="1" w:unhideWhenUsed="1"/>
     <w:lsdException w:name="footnote text" w:semiHidden="1" w:unhideWhenUsed="1"/>
     <w:lsdException w:name="annotation text" w:semiHidden="1" w:unhideWhenUsed="1"/>
     <w:lsdException w:name="header" w:semiHidden="1" w:unhideWhenUsed="1"/>
     <w:lsdException w:name="footer" w:semiHidden="1" w:unhideWhenUsed="1"/>
     <w:lsdException w:name="index heading" w:semiHidden="1" w:unhideWhenUsed="1"/>
-    <w:lsdException w:name="caption" w:uiPriority="35" w:semiHidden="1" w:unhideWhenUsed="1" w:qFormat="1"/>
+    <w:lsdException w:name="caption" w:semiHidden="1" w:uiPriority="35" w:unhideWhenUsed="1" w:qFormat="1"/>
     <w:lsdException w:name="table of figures" w:semiHidden="1" w:unhideWhenUsed="1"/>
     <w:lsdException w:name="envelope address" w:semiHidden="1" w:unhideWhenUsed="1"/>
     <w:lsdException w:name="envelope return" w:semiHidden="1" w:unhideWhenUsed="1"/>
@@ -726,7 +662,7 @@
     <w:lsdException w:name="Title" w:uiPriority="10" w:qFormat="1"/>
     <w:lsdException w:name="Closing" w:semiHidden="1" w:unhideWhenUsed="1"/>
     <w:lsdException w:name="Signature" w:semiHidden="1" w:unhideWhenUsed="1"/>
-    <w:lsdException w:name="Default Paragraph Font" w:uiPriority="1" w:semiHidden="1" w:unhideWhenUsed="1"/>
+    <w:lsdException w:name="Default Paragraph Font" w:semiHidden="1" w:uiPriority="1" w:unhideWhenUsed="1"/>
     <w:lsdException w:name="Body Text" w:semiHidden="1" w:unhideWhenUsed="1"/>
     <w:lsdException w:name="Body Text Indent" w:semiHidden="1" w:unhideWhenUsed="1"/>
     <w:lsdException w:name="List Continue" w:semiHidden="1" w:unhideWhenUsed="1"/>
@@ -926,8 +862,8 @@
     <w:lsdException w:name="Subtle Reference" w:uiPriority="31" w:qFormat="1"/>
     <w:lsdException w:name="Intense Reference" w:uiPriority="32" w:qFormat="1"/>
     <w:lsdException w:name="Book Title" w:uiPriority="33" w:qFormat="1"/>
-    <w:lsdException w:name="Bibliography" w:uiPriority="37" w:semiHidden="1" w:unhideWhenUsed="1"/>
-    <w:lsdException w:name="TOC Heading" w:uiPriority="39" w:semiHidden="1" w:unhideWhenUsed="1" w:qFormat="1"/>
+    <w:lsdException w:name="Bibliography" w:semiHidden="1" w:uiPriority="37" w:unhideWhenUsed="1"/>
+    <w:lsdException w:name="TOC Heading" w:semiHidden="1" w:uiPriority="39" w:unhideWhenUsed="1" w:qFormat="1"/>
     <w:lsdException w:name="Plain Table 1" w:uiPriority="41"/>
     <w:lsdException w:name="Plain Table 2" w:uiPriority="42"/>
     <w:lsdException w:name="Plain Table 3" w:uiPriority="43"/>
@@ -1032,49 +968,15 @@
     <w:lsdException w:name="List Table 5 Dark Accent 6" w:uiPriority="50"/>
     <w:lsdException w:name="List Table 6 Colorful Accent 6" w:uiPriority="51"/>
     <w:lsdException w:name="List Table 7 Colorful Accent 6" w:uiPriority="52"/>
+    <w:lsdException w:name="Mention" w:semiHidden="1" w:unhideWhenUsed="1"/>
+    <w:lsdException w:name="Smart Hyperlink" w:semiHidden="1" w:unhideWhenUsed="1"/>
+    <w:lsdException w:name="Hashtag" w:semiHidden="1" w:unhideWhenUsed="1"/>
+    <w:lsdException w:name="Unresolved Mention" w:semiHidden="1" w:unhideWhenUsed="1"/>
+    <w:lsdException w:name="Smart Link" w:semiHidden="1" w:unhideWhenUsed="1"/>
   </w:latentStyles>
-  <w:style w:type="paragraph" w:styleId="Normal" w:default="1">
+  <w:style w:type="paragraph" w:default="1" w:styleId="Normal">
     <w:name w:val="Normal"/>
     <w:qFormat/>
-  </w:style>
-  <w:style w:type="character" w:styleId="DefaultParagraphFont" w:default="1">
-    <w:name w:val="Default Paragraph Font"/>
-    <w:uiPriority w:val="1"/>
-    <w:semiHidden/>
-    <w:unhideWhenUsed/>
-  </w:style>
-  <w:style w:type="table" w:styleId="TableNormal" w:default="1">
-    <w:name w:val="Normal Table"/>
-    <w:uiPriority w:val="99"/>
-    <w:semiHidden/>
-    <w:unhideWhenUsed/>
-    <w:tblPr>
-      <w:tblInd w:w="0" w:type="dxa"/>
-      <w:tblCellMar>
-        <w:top w:w="0" w:type="dxa"/>
-        <w:left w:w="108" w:type="dxa"/>
-        <w:bottom w:w="0" w:type="dxa"/>
-        <w:right w:w="108" w:type="dxa"/>
-      </w:tblCellMar>
-    </w:tblPr>
-  </w:style>
-  <w:style w:type="numbering" w:styleId="NoList" w:default="1">
-    <w:name w:val="No List"/>
-    <w:uiPriority w:val="99"/>
-    <w:semiHidden/>
-    <w:unhideWhenUsed/>
-  </w:style>
-  <w:style w:type="character" w:styleId="Heading1Char" w:customStyle="1">
-    <w:name w:val="Heading 1 Char"/>
-    <w:basedOn w:val="DefaultParagraphFont"/>
-    <w:link w:val="Heading1"/>
-    <w:uiPriority w:val="9"/>
-    <w:rPr>
-      <w:rFonts w:asciiTheme="majorHAnsi" w:hAnsiTheme="majorHAnsi" w:eastAsiaTheme="majorEastAsia" w:cstheme="majorBidi"/>
-      <w:color w:val="0F4761" w:themeColor="accent1" w:themeShade="BF"/>
-      <w:sz w:val="40"/>
-      <w:szCs w:val="40"/>
-    </w:rPr>
   </w:style>
   <w:style w:type="paragraph" w:styleId="Heading1">
     <w:name w:val="heading 1"/>
@@ -1090,22 +992,10 @@
       <w:outlineLvl w:val="0"/>
     </w:pPr>
     <w:rPr>
-      <w:rFonts w:asciiTheme="majorHAnsi" w:hAnsiTheme="majorHAnsi" w:eastAsiaTheme="majorEastAsia" w:cstheme="majorBidi"/>
+      <w:rFonts w:asciiTheme="majorHAnsi" w:eastAsiaTheme="majorEastAsia" w:hAnsiTheme="majorHAnsi" w:cstheme="majorBidi"/>
       <w:color w:val="0F4761" w:themeColor="accent1" w:themeShade="BF"/>
       <w:sz w:val="40"/>
       <w:szCs w:val="40"/>
-    </w:rPr>
-  </w:style>
-  <w:style w:type="character" w:styleId="Heading2Char" w:customStyle="1">
-    <w:name w:val="Heading 2 Char"/>
-    <w:basedOn w:val="DefaultParagraphFont"/>
-    <w:link w:val="Heading2"/>
-    <w:uiPriority w:val="9"/>
-    <w:rPr>
-      <w:rFonts w:asciiTheme="majorHAnsi" w:hAnsiTheme="majorHAnsi" w:eastAsiaTheme="majorEastAsia" w:cstheme="majorBidi"/>
-      <w:color w:val="0F4761" w:themeColor="accent1" w:themeShade="BF"/>
-      <w:sz w:val="32"/>
-      <w:szCs w:val="32"/>
     </w:rPr>
   </w:style>
   <w:style w:type="paragraph" w:styleId="Heading2">
@@ -1123,22 +1013,10 @@
       <w:outlineLvl w:val="1"/>
     </w:pPr>
     <w:rPr>
-      <w:rFonts w:asciiTheme="majorHAnsi" w:hAnsiTheme="majorHAnsi" w:eastAsiaTheme="majorEastAsia" w:cstheme="majorBidi"/>
+      <w:rFonts w:asciiTheme="majorHAnsi" w:eastAsiaTheme="majorEastAsia" w:hAnsiTheme="majorHAnsi" w:cstheme="majorBidi"/>
       <w:color w:val="0F4761" w:themeColor="accent1" w:themeShade="BF"/>
       <w:sz w:val="32"/>
       <w:szCs w:val="32"/>
-    </w:rPr>
-  </w:style>
-  <w:style w:type="character" w:styleId="Heading3Char" w:customStyle="1">
-    <w:name w:val="Heading 3 Char"/>
-    <w:basedOn w:val="DefaultParagraphFont"/>
-    <w:link w:val="Heading3"/>
-    <w:uiPriority w:val="9"/>
-    <w:rPr>
-      <w:rFonts w:eastAsiaTheme="majorEastAsia" w:cstheme="majorBidi"/>
-      <w:color w:val="0F4761" w:themeColor="accent1" w:themeShade="BF"/>
-      <w:sz w:val="28"/>
-      <w:szCs w:val="28"/>
     </w:rPr>
   </w:style>
   <w:style w:type="paragraph" w:styleId="Heading3">
@@ -1162,18 +1040,6 @@
       <w:szCs w:val="28"/>
     </w:rPr>
   </w:style>
-  <w:style w:type="character" w:styleId="Heading4Char" w:customStyle="1">
-    <w:name w:val="Heading 4 Char"/>
-    <w:basedOn w:val="DefaultParagraphFont"/>
-    <w:link w:val="Heading4"/>
-    <w:uiPriority w:val="9"/>
-    <w:rPr>
-      <w:rFonts w:eastAsiaTheme="majorEastAsia" w:cstheme="majorBidi"/>
-      <w:i/>
-      <w:iCs/>
-      <w:color w:val="0F4761" w:themeColor="accent1" w:themeShade="BF"/>
-    </w:rPr>
-  </w:style>
   <w:style w:type="paragraph" w:styleId="Heading4">
     <w:name w:val="heading 4"/>
     <w:basedOn w:val="Normal"/>
@@ -1195,16 +1061,6 @@
       <w:color w:val="0F4761" w:themeColor="accent1" w:themeShade="BF"/>
     </w:rPr>
   </w:style>
-  <w:style w:type="character" w:styleId="Heading5Char" w:customStyle="1">
-    <w:name w:val="Heading 5 Char"/>
-    <w:basedOn w:val="DefaultParagraphFont"/>
-    <w:link w:val="Heading5"/>
-    <w:uiPriority w:val="9"/>
-    <w:rPr>
-      <w:rFonts w:eastAsiaTheme="majorEastAsia" w:cstheme="majorBidi"/>
-      <w:color w:val="0F4761" w:themeColor="accent1" w:themeShade="BF"/>
-    </w:rPr>
-  </w:style>
   <w:style w:type="paragraph" w:styleId="Heading5">
     <w:name w:val="heading 5"/>
     <w:basedOn w:val="Normal"/>
@@ -1224,18 +1080,6 @@
       <w:color w:val="0F4761" w:themeColor="accent1" w:themeShade="BF"/>
     </w:rPr>
   </w:style>
-  <w:style w:type="character" w:styleId="Heading6Char" w:customStyle="1">
-    <w:name w:val="Heading 6 Char"/>
-    <w:basedOn w:val="DefaultParagraphFont"/>
-    <w:link w:val="Heading6"/>
-    <w:uiPriority w:val="9"/>
-    <w:rPr>
-      <w:rFonts w:eastAsiaTheme="majorEastAsia" w:cstheme="majorBidi"/>
-      <w:i/>
-      <w:iCs/>
-      <w:color w:val="595959" w:themeColor="text1" w:themeTint="A6"/>
-    </w:rPr>
-  </w:style>
   <w:style w:type="paragraph" w:styleId="Heading6">
     <w:name w:val="heading 6"/>
     <w:basedOn w:val="Normal"/>
@@ -1257,16 +1101,6 @@
       <w:color w:val="595959" w:themeColor="text1" w:themeTint="A6"/>
     </w:rPr>
   </w:style>
-  <w:style w:type="character" w:styleId="Heading7Char" w:customStyle="1">
-    <w:name w:val="Heading 7 Char"/>
-    <w:basedOn w:val="DefaultParagraphFont"/>
-    <w:link w:val="Heading7"/>
-    <w:uiPriority w:val="9"/>
-    <w:rPr>
-      <w:rFonts w:eastAsiaTheme="majorEastAsia" w:cstheme="majorBidi"/>
-      <w:color w:val="595959" w:themeColor="text1" w:themeTint="A6"/>
-    </w:rPr>
-  </w:style>
   <w:style w:type="paragraph" w:styleId="Heading7">
     <w:name w:val="heading 7"/>
     <w:basedOn w:val="Normal"/>
@@ -1286,18 +1120,6 @@
       <w:color w:val="595959" w:themeColor="text1" w:themeTint="A6"/>
     </w:rPr>
   </w:style>
-  <w:style w:type="character" w:styleId="Heading8Char" w:customStyle="1">
-    <w:name w:val="Heading 8 Char"/>
-    <w:basedOn w:val="DefaultParagraphFont"/>
-    <w:link w:val="Heading8"/>
-    <w:uiPriority w:val="9"/>
-    <w:rPr>
-      <w:rFonts w:eastAsiaTheme="majorEastAsia" w:cstheme="majorBidi"/>
-      <w:i/>
-      <w:iCs/>
-      <w:color w:val="272727" w:themeColor="text1" w:themeTint="D8"/>
-    </w:rPr>
-  </w:style>
   <w:style w:type="paragraph" w:styleId="Heading8">
     <w:name w:val="heading 8"/>
     <w:basedOn w:val="Normal"/>
@@ -1319,16 +1141,6 @@
       <w:color w:val="272727" w:themeColor="text1" w:themeTint="D8"/>
     </w:rPr>
   </w:style>
-  <w:style w:type="character" w:styleId="Heading9Char" w:customStyle="1">
-    <w:name w:val="Heading 9 Char"/>
-    <w:basedOn w:val="DefaultParagraphFont"/>
-    <w:link w:val="Heading9"/>
-    <w:uiPriority w:val="9"/>
-    <w:rPr>
-      <w:rFonts w:eastAsiaTheme="majorEastAsia" w:cstheme="majorBidi"/>
-      <w:color w:val="272727" w:themeColor="text1" w:themeTint="D8"/>
-    </w:rPr>
-  </w:style>
   <w:style w:type="paragraph" w:styleId="Heading9">
     <w:name w:val="heading 9"/>
     <w:basedOn w:val="Normal"/>
@@ -1348,13 +1160,142 @@
       <w:color w:val="272727" w:themeColor="text1" w:themeTint="D8"/>
     </w:rPr>
   </w:style>
-  <w:style w:type="character" w:styleId="TitleChar" w:customStyle="1">
+  <w:style w:type="character" w:default="1" w:styleId="DefaultParagraphFont">
+    <w:name w:val="Default Paragraph Font"/>
+    <w:uiPriority w:val="1"/>
+    <w:semiHidden/>
+    <w:unhideWhenUsed/>
+  </w:style>
+  <w:style w:type="table" w:default="1" w:styleId="TableNormal">
+    <w:name w:val="Normal Table"/>
+    <w:uiPriority w:val="99"/>
+    <w:semiHidden/>
+    <w:unhideWhenUsed/>
+    <w:tblPr>
+      <w:tblInd w:w="0" w:type="dxa"/>
+      <w:tblCellMar>
+        <w:top w:w="0" w:type="dxa"/>
+        <w:left w:w="108" w:type="dxa"/>
+        <w:bottom w:w="0" w:type="dxa"/>
+        <w:right w:w="108" w:type="dxa"/>
+      </w:tblCellMar>
+    </w:tblPr>
+  </w:style>
+  <w:style w:type="numbering" w:default="1" w:styleId="NoList">
+    <w:name w:val="No List"/>
+    <w:uiPriority w:val="99"/>
+    <w:semiHidden/>
+    <w:unhideWhenUsed/>
+  </w:style>
+  <w:style w:type="character" w:customStyle="1" w:styleId="Heading1Char">
+    <w:name w:val="Heading 1 Char"/>
+    <w:basedOn w:val="DefaultParagraphFont"/>
+    <w:link w:val="Heading1"/>
+    <w:uiPriority w:val="9"/>
+    <w:rPr>
+      <w:rFonts w:asciiTheme="majorHAnsi" w:eastAsiaTheme="majorEastAsia" w:hAnsiTheme="majorHAnsi" w:cstheme="majorBidi"/>
+      <w:color w:val="0F4761" w:themeColor="accent1" w:themeShade="BF"/>
+      <w:sz w:val="40"/>
+      <w:szCs w:val="40"/>
+    </w:rPr>
+  </w:style>
+  <w:style w:type="character" w:customStyle="1" w:styleId="Heading2Char">
+    <w:name w:val="Heading 2 Char"/>
+    <w:basedOn w:val="DefaultParagraphFont"/>
+    <w:link w:val="Heading2"/>
+    <w:uiPriority w:val="9"/>
+    <w:rPr>
+      <w:rFonts w:asciiTheme="majorHAnsi" w:eastAsiaTheme="majorEastAsia" w:hAnsiTheme="majorHAnsi" w:cstheme="majorBidi"/>
+      <w:color w:val="0F4761" w:themeColor="accent1" w:themeShade="BF"/>
+      <w:sz w:val="32"/>
+      <w:szCs w:val="32"/>
+    </w:rPr>
+  </w:style>
+  <w:style w:type="character" w:customStyle="1" w:styleId="Heading3Char">
+    <w:name w:val="Heading 3 Char"/>
+    <w:basedOn w:val="DefaultParagraphFont"/>
+    <w:link w:val="Heading3"/>
+    <w:uiPriority w:val="9"/>
+    <w:rPr>
+      <w:rFonts w:eastAsiaTheme="majorEastAsia" w:cstheme="majorBidi"/>
+      <w:color w:val="0F4761" w:themeColor="accent1" w:themeShade="BF"/>
+      <w:sz w:val="28"/>
+      <w:szCs w:val="28"/>
+    </w:rPr>
+  </w:style>
+  <w:style w:type="character" w:customStyle="1" w:styleId="Heading4Char">
+    <w:name w:val="Heading 4 Char"/>
+    <w:basedOn w:val="DefaultParagraphFont"/>
+    <w:link w:val="Heading4"/>
+    <w:uiPriority w:val="9"/>
+    <w:rPr>
+      <w:rFonts w:eastAsiaTheme="majorEastAsia" w:cstheme="majorBidi"/>
+      <w:i/>
+      <w:iCs/>
+      <w:color w:val="0F4761" w:themeColor="accent1" w:themeShade="BF"/>
+    </w:rPr>
+  </w:style>
+  <w:style w:type="character" w:customStyle="1" w:styleId="Heading5Char">
+    <w:name w:val="Heading 5 Char"/>
+    <w:basedOn w:val="DefaultParagraphFont"/>
+    <w:link w:val="Heading5"/>
+    <w:uiPriority w:val="9"/>
+    <w:rPr>
+      <w:rFonts w:eastAsiaTheme="majorEastAsia" w:cstheme="majorBidi"/>
+      <w:color w:val="0F4761" w:themeColor="accent1" w:themeShade="BF"/>
+    </w:rPr>
+  </w:style>
+  <w:style w:type="character" w:customStyle="1" w:styleId="Heading6Char">
+    <w:name w:val="Heading 6 Char"/>
+    <w:basedOn w:val="DefaultParagraphFont"/>
+    <w:link w:val="Heading6"/>
+    <w:uiPriority w:val="9"/>
+    <w:rPr>
+      <w:rFonts w:eastAsiaTheme="majorEastAsia" w:cstheme="majorBidi"/>
+      <w:i/>
+      <w:iCs/>
+      <w:color w:val="595959" w:themeColor="text1" w:themeTint="A6"/>
+    </w:rPr>
+  </w:style>
+  <w:style w:type="character" w:customStyle="1" w:styleId="Heading7Char">
+    <w:name w:val="Heading 7 Char"/>
+    <w:basedOn w:val="DefaultParagraphFont"/>
+    <w:link w:val="Heading7"/>
+    <w:uiPriority w:val="9"/>
+    <w:rPr>
+      <w:rFonts w:eastAsiaTheme="majorEastAsia" w:cstheme="majorBidi"/>
+      <w:color w:val="595959" w:themeColor="text1" w:themeTint="A6"/>
+    </w:rPr>
+  </w:style>
+  <w:style w:type="character" w:customStyle="1" w:styleId="Heading8Char">
+    <w:name w:val="Heading 8 Char"/>
+    <w:basedOn w:val="DefaultParagraphFont"/>
+    <w:link w:val="Heading8"/>
+    <w:uiPriority w:val="9"/>
+    <w:rPr>
+      <w:rFonts w:eastAsiaTheme="majorEastAsia" w:cstheme="majorBidi"/>
+      <w:i/>
+      <w:iCs/>
+      <w:color w:val="272727" w:themeColor="text1" w:themeTint="D8"/>
+    </w:rPr>
+  </w:style>
+  <w:style w:type="character" w:customStyle="1" w:styleId="Heading9Char">
+    <w:name w:val="Heading 9 Char"/>
+    <w:basedOn w:val="DefaultParagraphFont"/>
+    <w:link w:val="Heading9"/>
+    <w:uiPriority w:val="9"/>
+    <w:rPr>
+      <w:rFonts w:eastAsiaTheme="majorEastAsia" w:cstheme="majorBidi"/>
+      <w:color w:val="272727" w:themeColor="text1" w:themeTint="D8"/>
+    </w:rPr>
+  </w:style>
+  <w:style w:type="character" w:customStyle="1" w:styleId="TitleChar">
     <w:name w:val="Title Char"/>
     <w:basedOn w:val="DefaultParagraphFont"/>
     <w:link w:val="Title"/>
     <w:uiPriority w:val="10"/>
     <w:rPr>
-      <w:rFonts w:asciiTheme="majorHAnsi" w:hAnsiTheme="majorHAnsi" w:eastAsiaTheme="majorEastAsia" w:cstheme="majorBidi"/>
+      <w:rFonts w:asciiTheme="majorHAnsi" w:eastAsiaTheme="majorEastAsia" w:hAnsiTheme="majorHAnsi" w:cstheme="majorBidi"/>
       <w:spacing w:val="-10"/>
       <w:kern w:val="28"/>
       <w:sz w:val="56"/>
@@ -1373,14 +1314,14 @@
       <w:contextualSpacing/>
     </w:pPr>
     <w:rPr>
-      <w:rFonts w:asciiTheme="majorHAnsi" w:hAnsiTheme="majorHAnsi" w:eastAsiaTheme="majorEastAsia" w:cstheme="majorBidi"/>
+      <w:rFonts w:asciiTheme="majorHAnsi" w:eastAsiaTheme="majorEastAsia" w:hAnsiTheme="majorHAnsi" w:cstheme="majorBidi"/>
       <w:spacing w:val="-10"/>
       <w:kern w:val="28"/>
       <w:sz w:val="56"/>
       <w:szCs w:val="56"/>
     </w:rPr>
   </w:style>
-  <w:style w:type="character" w:styleId="SubtitleChar" w:customStyle="1">
+  <w:style w:type="character" w:customStyle="1" w:styleId="SubtitleChar">
     <w:name w:val="Subtitle Char"/>
     <w:basedOn w:val="DefaultParagraphFont"/>
     <w:link w:val="Subtitle"/>
@@ -1424,7 +1365,7 @@
       <w:color w:val="0F4761" w:themeColor="accent1" w:themeShade="BF"/>
     </w:rPr>
   </w:style>
-  <w:style w:type="character" w:styleId="QuoteChar" w:customStyle="1">
+  <w:style w:type="character" w:customStyle="1" w:styleId="QuoteChar">
     <w:name w:val="Quote Char"/>
     <w:basedOn w:val="DefaultParagraphFont"/>
     <w:link w:val="Quote"/>
@@ -1452,7 +1393,7 @@
       <w:color w:val="404040" w:themeColor="text1" w:themeTint="BF"/>
     </w:rPr>
   </w:style>
-  <w:style w:type="character" w:styleId="IntenseQuoteChar" w:customStyle="1">
+  <w:style w:type="character" w:customStyle="1" w:styleId="IntenseQuoteChar">
     <w:name w:val="Intense Quote Char"/>
     <w:basedOn w:val="DefaultParagraphFont"/>
     <w:link w:val="IntenseQuote"/>
@@ -1472,8 +1413,8 @@
     <w:qFormat/>
     <w:pPr>
       <w:pBdr>
-        <w:top w:val="single" w:color="0F4761" w:themeColor="accent1" w:themeShade="BF" w:sz="4" w:space="10"/>
-        <w:bottom w:val="single" w:color="0F4761" w:themeColor="accent1" w:themeShade="BF" w:sz="4" w:space="10"/>
+        <w:top w:val="single" w:sz="4" w:space="10" w:color="0F4761" w:themeColor="accent1" w:themeShade="BF"/>
+        <w:bottom w:val="single" w:sz="4" w:space="10" w:color="0F4761" w:themeColor="accent1" w:themeShade="BF"/>
       </w:pBdr>
       <w:spacing w:before="360" w:after="360"/>
       <w:ind w:left="864" w:right="864"/>
@@ -1499,9 +1440,9 @@
     </w:rPr>
   </w:style>
   <w:style w:type="character" w:styleId="Hyperlink">
-    <w:uiPriority w:val="99"/>
     <w:name w:val="Hyperlink"/>
     <w:basedOn w:val="DefaultParagraphFont"/>
+    <w:uiPriority w:val="99"/>
     <w:unhideWhenUsed/>
     <w:rsid w:val="0A132A27"/>
     <w:rPr>
@@ -1510,13 +1451,12 @@
     </w:rPr>
   </w:style>
   <w:style w:type="paragraph" w:styleId="ListParagraph">
-    <w:uiPriority w:val="34"/>
     <w:name w:val="List Paragraph"/>
     <w:basedOn w:val="Normal"/>
+    <w:uiPriority w:val="34"/>
     <w:qFormat/>
     <w:rsid w:val="0A132A27"/>
     <w:pPr>
-      <w:spacing/>
       <w:ind w:left="720"/>
       <w:contextualSpacing/>
     </w:pPr>
@@ -1525,7 +1465,7 @@
 </file>
 
 <file path=word/theme/theme1.xml><?xml version="1.0" encoding="utf-8"?>
-<a:theme xmlns:thm15="http://schemas.microsoft.com/office/thememl/2012/main" xmlns:a="http://schemas.openxmlformats.org/drawingml/2006/main" name="Office Theme">
+<a:theme xmlns:a="http://schemas.openxmlformats.org/drawingml/2006/main" name="Office Theme">
   <a:themeElements>
     <a:clrScheme name="Office">
       <a:dk1>

</xml_diff>